<commit_message>
add deploy to testnet
</commit_message>
<xml_diff>
--- a/CompteRenduMonnaiesNumériques_ERC20_AOUES_GAYA Final.docx
+++ b/CompteRenduMonnaiesNumériques_ERC20_AOUES_GAYA Final.docx
@@ -315,18 +315,40 @@
           <w:color w:val="444444"/>
           <w:sz w:val="23"/>
           <w:szCs w:val="23"/>
-          <w:lang w:eastAsia="fr-FR"/>
-        </w:rPr>
-      </w:pPr>
-      <w:r>
-        <w:rPr>
-          <w:rFonts w:ascii="Courier New" w:eastAsia="Times New Roman" w:hAnsi="Courier New" w:cs="Courier New"/>
-          <w:color w:val="444444"/>
-          <w:sz w:val="23"/>
-          <w:szCs w:val="23"/>
-          <w:lang w:eastAsia="fr-FR"/>
-        </w:rPr>
-        <w:t>On installe truffle :</w:t>
+          <w:lang w:val="en-US" w:eastAsia="fr-FR"/>
+        </w:rPr>
+      </w:pPr>
+      <w:r>
+        <w:rPr>
+          <w:rFonts w:ascii="Courier New" w:eastAsia="Times New Roman" w:hAnsi="Courier New" w:cs="Courier New"/>
+          <w:color w:val="444444"/>
+          <w:sz w:val="23"/>
+          <w:szCs w:val="23"/>
+          <w:lang w:val="en-US" w:eastAsia="fr-FR"/>
+        </w:rPr>
+        <w:t xml:space="preserve">On </w:t>
+      </w:r>
+      <w:proofErr w:type="spellStart"/>
+      <w:r>
+        <w:rPr>
+          <w:rFonts w:ascii="Courier New" w:eastAsia="Times New Roman" w:hAnsi="Courier New" w:cs="Courier New"/>
+          <w:color w:val="444444"/>
+          <w:sz w:val="23"/>
+          <w:szCs w:val="23"/>
+          <w:lang w:val="en-US" w:eastAsia="fr-FR"/>
+        </w:rPr>
+        <w:t>installe</w:t>
+      </w:r>
+      <w:proofErr w:type="spellEnd"/>
+      <w:r>
+        <w:rPr>
+          <w:rFonts w:ascii="Courier New" w:eastAsia="Times New Roman" w:hAnsi="Courier New" w:cs="Courier New"/>
+          <w:color w:val="444444"/>
+          <w:sz w:val="23"/>
+          <w:szCs w:val="23"/>
+          <w:lang w:val="en-US" w:eastAsia="fr-FR"/>
+        </w:rPr>
+        <w:t xml:space="preserve"> truffle :</w:t>
       </w:r>
     </w:p>
     <w:p>
@@ -338,30 +360,30 @@
           <w:color w:val="444444"/>
           <w:sz w:val="23"/>
           <w:szCs w:val="23"/>
-          <w:lang w:eastAsia="fr-FR"/>
-        </w:rPr>
-      </w:pPr>
-      <w:proofErr w:type="gramStart"/>
-      <w:r>
-        <w:rPr>
-          <w:rFonts w:ascii="Courier New" w:eastAsia="Times New Roman" w:hAnsi="Courier New" w:cs="Courier New"/>
-          <w:b/>
-          <w:color w:val="444444"/>
-          <w:sz w:val="23"/>
-          <w:szCs w:val="23"/>
-          <w:lang w:eastAsia="fr-FR"/>
+          <w:lang w:val="en-US" w:eastAsia="fr-FR"/>
+        </w:rPr>
+      </w:pPr>
+      <w:proofErr w:type="spellStart"/>
+      <w:r>
+        <w:rPr>
+          <w:rFonts w:ascii="Courier New" w:eastAsia="Times New Roman" w:hAnsi="Courier New" w:cs="Courier New"/>
+          <w:b/>
+          <w:color w:val="444444"/>
+          <w:sz w:val="23"/>
+          <w:szCs w:val="23"/>
+          <w:lang w:val="en-US" w:eastAsia="fr-FR"/>
         </w:rPr>
         <w:t>npm</w:t>
       </w:r>
-      <w:proofErr w:type="gramEnd"/>
-      <w:r>
-        <w:rPr>
-          <w:rFonts w:ascii="Courier New" w:eastAsia="Times New Roman" w:hAnsi="Courier New" w:cs="Courier New"/>
-          <w:b/>
-          <w:color w:val="444444"/>
-          <w:sz w:val="23"/>
-          <w:szCs w:val="23"/>
-          <w:lang w:eastAsia="fr-FR"/>
+      <w:proofErr w:type="spellEnd"/>
+      <w:r>
+        <w:rPr>
+          <w:rFonts w:ascii="Courier New" w:eastAsia="Times New Roman" w:hAnsi="Courier New" w:cs="Courier New"/>
+          <w:b/>
+          <w:color w:val="444444"/>
+          <w:sz w:val="23"/>
+          <w:szCs w:val="23"/>
+          <w:lang w:val="en-US" w:eastAsia="fr-FR"/>
         </w:rPr>
         <w:t xml:space="preserve"> install -g truffle</w:t>
       </w:r>
@@ -374,7 +396,7 @@
           <w:color w:val="444444"/>
           <w:sz w:val="23"/>
           <w:szCs w:val="23"/>
-          <w:lang w:eastAsia="fr-FR"/>
+          <w:lang w:val="en-US" w:eastAsia="fr-FR"/>
         </w:rPr>
       </w:pPr>
     </w:p>
@@ -412,29 +434,16 @@
           <w:lang w:eastAsia="fr-FR"/>
         </w:rPr>
       </w:pPr>
-      <w:proofErr w:type="gramStart"/>
-      <w:r>
-        <w:rPr>
-          <w:rFonts w:ascii="Courier New" w:eastAsia="Times New Roman" w:hAnsi="Courier New" w:cs="Courier New"/>
-          <w:b/>
-          <w:color w:val="444444"/>
-          <w:sz w:val="23"/>
-          <w:szCs w:val="23"/>
-          <w:lang w:eastAsia="fr-FR"/>
-        </w:rPr>
-        <w:t>mkdir</w:t>
-      </w:r>
-      <w:proofErr w:type="gramEnd"/>
-      <w:r>
-        <w:rPr>
-          <w:rFonts w:ascii="Courier New" w:eastAsia="Times New Roman" w:hAnsi="Courier New" w:cs="Courier New"/>
-          <w:b/>
-          <w:color w:val="444444"/>
-          <w:sz w:val="23"/>
-          <w:szCs w:val="23"/>
-          <w:lang w:eastAsia="fr-FR"/>
-        </w:rPr>
-        <w:t xml:space="preserve"> erc_20 </w:t>
+      <w:r>
+        <w:rPr>
+          <w:rFonts w:ascii="Courier New" w:eastAsia="Times New Roman" w:hAnsi="Courier New" w:cs="Courier New"/>
+          <w:b/>
+          <w:color w:val="444444"/>
+          <w:sz w:val="23"/>
+          <w:szCs w:val="23"/>
+          <w:lang w:eastAsia="fr-FR"/>
+        </w:rPr>
+        <w:t xml:space="preserve">mkdir erc_20 </w:t>
       </w:r>
     </w:p>
     <w:p>
@@ -449,29 +458,16 @@
           <w:lang w:eastAsia="fr-FR"/>
         </w:rPr>
       </w:pPr>
-      <w:proofErr w:type="gramStart"/>
-      <w:r>
-        <w:rPr>
-          <w:rFonts w:ascii="Courier New" w:eastAsia="Times New Roman" w:hAnsi="Courier New" w:cs="Courier New"/>
-          <w:b/>
-          <w:color w:val="444444"/>
-          <w:sz w:val="23"/>
-          <w:szCs w:val="23"/>
-          <w:lang w:eastAsia="fr-FR"/>
-        </w:rPr>
-        <w:t>cd</w:t>
-      </w:r>
-      <w:proofErr w:type="gramEnd"/>
-      <w:r>
-        <w:rPr>
-          <w:rFonts w:ascii="Courier New" w:eastAsia="Times New Roman" w:hAnsi="Courier New" w:cs="Courier New"/>
-          <w:b/>
-          <w:color w:val="444444"/>
-          <w:sz w:val="23"/>
-          <w:szCs w:val="23"/>
-          <w:lang w:eastAsia="fr-FR"/>
-        </w:rPr>
-        <w:t xml:space="preserve"> erc_20</w:t>
+      <w:r>
+        <w:rPr>
+          <w:rFonts w:ascii="Courier New" w:eastAsia="Times New Roman" w:hAnsi="Courier New" w:cs="Courier New"/>
+          <w:b/>
+          <w:color w:val="444444"/>
+          <w:sz w:val="23"/>
+          <w:szCs w:val="23"/>
+          <w:lang w:eastAsia="fr-FR"/>
+        </w:rPr>
+        <w:t>cd erc_20</w:t>
       </w:r>
     </w:p>
     <w:p>
@@ -520,29 +516,16 @@
           <w:lang w:eastAsia="fr-FR"/>
         </w:rPr>
       </w:pPr>
-      <w:proofErr w:type="gramStart"/>
-      <w:r>
-        <w:rPr>
-          <w:rFonts w:ascii="Courier New" w:eastAsia="Times New Roman" w:hAnsi="Courier New" w:cs="Courier New"/>
-          <w:b/>
-          <w:color w:val="444444"/>
-          <w:sz w:val="23"/>
-          <w:szCs w:val="23"/>
-          <w:lang w:eastAsia="fr-FR"/>
-        </w:rPr>
-        <w:t>truffle</w:t>
-      </w:r>
-      <w:proofErr w:type="gramEnd"/>
-      <w:r>
-        <w:rPr>
-          <w:rFonts w:ascii="Courier New" w:eastAsia="Times New Roman" w:hAnsi="Courier New" w:cs="Courier New"/>
-          <w:b/>
-          <w:color w:val="444444"/>
-          <w:sz w:val="23"/>
-          <w:szCs w:val="23"/>
-          <w:lang w:eastAsia="fr-FR"/>
-        </w:rPr>
-        <w:t xml:space="preserve"> init</w:t>
+      <w:r>
+        <w:rPr>
+          <w:rFonts w:ascii="Courier New" w:eastAsia="Times New Roman" w:hAnsi="Courier New" w:cs="Courier New"/>
+          <w:b/>
+          <w:color w:val="444444"/>
+          <w:sz w:val="23"/>
+          <w:szCs w:val="23"/>
+          <w:lang w:eastAsia="fr-FR"/>
+        </w:rPr>
+        <w:t>truffle init</w:t>
       </w:r>
     </w:p>
     <w:p>
@@ -591,7 +574,6 @@
           <w:lang w:eastAsia="fr-FR"/>
         </w:rPr>
       </w:pPr>
-      <w:proofErr w:type="gramStart"/>
       <w:r>
         <w:rPr>
           <w:rFonts w:ascii="Courier New" w:eastAsia="Times New Roman" w:hAnsi="Courier New" w:cs="Courier New"/>
@@ -612,19 +594,7 @@
           <w:szCs w:val="23"/>
           <w:lang w:eastAsia="fr-FR"/>
         </w:rPr>
-        <w:t>pm</w:t>
-      </w:r>
-      <w:proofErr w:type="gramEnd"/>
-      <w:r>
-        <w:rPr>
-          <w:rFonts w:ascii="Courier New" w:eastAsia="Times New Roman" w:hAnsi="Courier New" w:cs="Courier New"/>
-          <w:b/>
-          <w:color w:val="444444"/>
-          <w:sz w:val="23"/>
-          <w:szCs w:val="23"/>
-          <w:lang w:eastAsia="fr-FR"/>
-        </w:rPr>
-        <w:t xml:space="preserve"> init -y</w:t>
+        <w:t>pm init -y</w:t>
       </w:r>
     </w:p>
     <w:p>
@@ -694,29 +664,16 @@
           <w:lang w:eastAsia="fr-FR"/>
         </w:rPr>
       </w:pPr>
-      <w:proofErr w:type="gramStart"/>
-      <w:r>
-        <w:rPr>
-          <w:rFonts w:ascii="Courier New" w:eastAsia="Times New Roman" w:hAnsi="Courier New" w:cs="Courier New"/>
-          <w:b/>
-          <w:color w:val="444444"/>
-          <w:sz w:val="23"/>
-          <w:szCs w:val="23"/>
-          <w:lang w:eastAsia="fr-FR"/>
-        </w:rPr>
-        <w:t>npm</w:t>
-      </w:r>
-      <w:proofErr w:type="gramEnd"/>
-      <w:r>
-        <w:rPr>
-          <w:rFonts w:ascii="Courier New" w:eastAsia="Times New Roman" w:hAnsi="Courier New" w:cs="Courier New"/>
-          <w:b/>
-          <w:color w:val="444444"/>
-          <w:sz w:val="23"/>
-          <w:szCs w:val="23"/>
-          <w:lang w:eastAsia="fr-FR"/>
-        </w:rPr>
-        <w:t xml:space="preserve"> install -E zeppelin-solidity</w:t>
+      <w:r>
+        <w:rPr>
+          <w:rFonts w:ascii="Courier New" w:eastAsia="Times New Roman" w:hAnsi="Courier New" w:cs="Courier New"/>
+          <w:b/>
+          <w:color w:val="444444"/>
+          <w:sz w:val="23"/>
+          <w:szCs w:val="23"/>
+          <w:lang w:eastAsia="fr-FR"/>
+        </w:rPr>
+        <w:t>npm install -E zeppelin-solidity</w:t>
       </w:r>
     </w:p>
     <w:p>
@@ -1066,29 +1023,16 @@
           <w:lang w:eastAsia="fr-FR"/>
         </w:rPr>
       </w:pPr>
-      <w:proofErr w:type="gramStart"/>
-      <w:r>
-        <w:rPr>
-          <w:rFonts w:ascii="Courier New" w:eastAsia="Times New Roman" w:hAnsi="Courier New" w:cs="Courier New"/>
-          <w:b/>
-          <w:color w:val="444444"/>
-          <w:sz w:val="23"/>
-          <w:szCs w:val="23"/>
-          <w:lang w:eastAsia="fr-FR"/>
-        </w:rPr>
-        <w:t>payable(</w:t>
-      </w:r>
-      <w:proofErr w:type="gramEnd"/>
-      <w:r>
-        <w:rPr>
-          <w:rFonts w:ascii="Courier New" w:eastAsia="Times New Roman" w:hAnsi="Courier New" w:cs="Courier New"/>
-          <w:b/>
-          <w:color w:val="444444"/>
-          <w:sz w:val="23"/>
-          <w:szCs w:val="23"/>
-          <w:lang w:eastAsia="fr-FR"/>
-        </w:rPr>
-        <w:t>), balanceOf(</w:t>
+      <w:r>
+        <w:rPr>
+          <w:rFonts w:ascii="Courier New" w:eastAsia="Times New Roman" w:hAnsi="Courier New" w:cs="Courier New"/>
+          <w:b/>
+          <w:color w:val="444444"/>
+          <w:sz w:val="23"/>
+          <w:szCs w:val="23"/>
+          <w:lang w:eastAsia="fr-FR"/>
+        </w:rPr>
+        <w:t>payable(), balanceOf(</w:t>
       </w:r>
       <w:r>
         <w:rPr>
@@ -1162,29 +1106,7 @@
           <w:szCs w:val="23"/>
           <w:lang w:eastAsia="fr-FR"/>
         </w:rPr>
-        <w:t xml:space="preserve"> </w:t>
-      </w:r>
-      <w:proofErr w:type="gramStart"/>
-      <w:r>
-        <w:rPr>
-          <w:rFonts w:ascii="Courier New" w:eastAsia="Times New Roman" w:hAnsi="Courier New" w:cs="Courier New"/>
-          <w:color w:val="444444"/>
-          <w:sz w:val="23"/>
-          <w:szCs w:val="23"/>
-          <w:lang w:eastAsia="fr-FR"/>
-        </w:rPr>
-        <w:t>on</w:t>
-      </w:r>
-      <w:proofErr w:type="gramEnd"/>
-      <w:r>
-        <w:rPr>
-          <w:rFonts w:ascii="Courier New" w:eastAsia="Times New Roman" w:hAnsi="Courier New" w:cs="Courier New"/>
-          <w:color w:val="444444"/>
-          <w:sz w:val="23"/>
-          <w:szCs w:val="23"/>
-          <w:lang w:eastAsia="fr-FR"/>
-        </w:rPr>
-        <w:t xml:space="preserve"> été déclarés en public pour y avoir accès facilement.</w:t>
+        <w:t xml:space="preserve"> on été déclarés en public pour y avoir accès facilement.</w:t>
       </w:r>
     </w:p>
     <w:p>
@@ -1670,29 +1592,16 @@
           <w:lang w:eastAsia="fr-FR"/>
         </w:rPr>
       </w:pPr>
-      <w:proofErr w:type="gramStart"/>
-      <w:r>
-        <w:rPr>
-          <w:rFonts w:ascii="Courier New" w:eastAsia="Times New Roman" w:hAnsi="Courier New" w:cs="Courier New"/>
-          <w:b/>
-          <w:color w:val="444444"/>
-          <w:sz w:val="23"/>
-          <w:szCs w:val="23"/>
-          <w:lang w:eastAsia="fr-FR"/>
-        </w:rPr>
-        <w:t>truffle</w:t>
-      </w:r>
-      <w:proofErr w:type="gramEnd"/>
-      <w:r>
-        <w:rPr>
-          <w:rFonts w:ascii="Courier New" w:eastAsia="Times New Roman" w:hAnsi="Courier New" w:cs="Courier New"/>
-          <w:b/>
-          <w:color w:val="444444"/>
-          <w:sz w:val="23"/>
-          <w:szCs w:val="23"/>
-          <w:lang w:eastAsia="fr-FR"/>
-        </w:rPr>
-        <w:t xml:space="preserve"> migrate</w:t>
+      <w:r>
+        <w:rPr>
+          <w:rFonts w:ascii="Courier New" w:eastAsia="Times New Roman" w:hAnsi="Courier New" w:cs="Courier New"/>
+          <w:b/>
+          <w:color w:val="444444"/>
+          <w:sz w:val="23"/>
+          <w:szCs w:val="23"/>
+          <w:lang w:eastAsia="fr-FR"/>
+        </w:rPr>
+        <w:t>truffle migrate</w:t>
       </w:r>
     </w:p>
     <w:p>
@@ -2112,14 +2021,7 @@
         <w:rPr>
           <w:rFonts w:ascii="Courier New" w:hAnsi="Courier New" w:cs="Courier New"/>
         </w:rPr>
-        <w:t xml:space="preserve">Enfin, les deux derniers contrats utilisent </w:t>
-      </w:r>
-      <w:proofErr w:type="gramStart"/>
-      <w:r>
-        <w:rPr>
-          <w:rFonts w:ascii="Courier New" w:hAnsi="Courier New" w:cs="Courier New"/>
-        </w:rPr>
-        <w:t>Role</w:t>
+        <w:t>Enfin, les deux derniers contrats utilisent Role</w:t>
       </w:r>
       <w:r>
         <w:rPr>
@@ -2133,7 +2035,6 @@
         </w:rPr>
         <w:t>.</w:t>
       </w:r>
-      <w:proofErr w:type="gramEnd"/>
     </w:p>
     <w:p>
       <w:pPr>
@@ -2265,21 +2166,15 @@
                             <w:pPr>
                               <w:rPr>
                                 <w:color w:val="000000" w:themeColor="text1"/>
+                                <w:lang w:val="en-US"/>
                               </w:rPr>
                             </w:pPr>
-                            <w:proofErr w:type="gramStart"/>
                             <w:r>
                               <w:rPr>
                                 <w:color w:val="000000" w:themeColor="text1"/>
+                                <w:lang w:val="en-US"/>
                               </w:rPr>
-                              <w:t>function</w:t>
-                            </w:r>
-                            <w:proofErr w:type="gramEnd"/>
-                            <w:r>
-                              <w:rPr>
-                                <w:color w:val="000000" w:themeColor="text1"/>
-                              </w:rPr>
-                              <w:t xml:space="preserve"> transfer(adress to, uint256 value)</w:t>
+                              <w:t>function transfer(adress to, uint256 value)</w:t>
                             </w:r>
                           </w:p>
                           <w:p>
@@ -2288,14 +2183,12 @@
                                 <w:color w:val="FF0000"/>
                               </w:rPr>
                             </w:pPr>
-                            <w:proofErr w:type="gramStart"/>
                             <w:r>
                               <w:rPr>
                                 <w:color w:val="FF0000"/>
                               </w:rPr>
                               <w:t>onlyWhitelisted</w:t>
                             </w:r>
-                            <w:proofErr w:type="gramEnd"/>
                           </w:p>
                           <w:p>
                             <w:pPr>
@@ -2303,14 +2196,12 @@
                                 <w:color w:val="000000" w:themeColor="text1"/>
                               </w:rPr>
                             </w:pPr>
-                            <w:proofErr w:type="gramStart"/>
                             <w:r>
                               <w:rPr>
                                 <w:color w:val="000000" w:themeColor="text1"/>
                               </w:rPr>
                               <w:t>public</w:t>
                             </w:r>
-                            <w:proofErr w:type="gramEnd"/>
                           </w:p>
                           <w:p>
                             <w:pPr>
@@ -2318,19 +2209,11 @@
                                 <w:color w:val="000000" w:themeColor="text1"/>
                               </w:rPr>
                             </w:pPr>
-                            <w:proofErr w:type="gramStart"/>
                             <w:r>
                               <w:rPr>
                                 <w:color w:val="000000" w:themeColor="text1"/>
                               </w:rPr>
-                              <w:t>returns</w:t>
-                            </w:r>
-                            <w:proofErr w:type="gramEnd"/>
-                            <w:r>
-                              <w:rPr>
-                                <w:color w:val="000000" w:themeColor="text1"/>
-                              </w:rPr>
-                              <w:t xml:space="preserve"> (bool)</w:t>
+                              <w:t>returns (bool)</w:t>
                             </w:r>
                           </w:p>
                           <w:p>
@@ -2414,7 +2297,7 @@
           </mc:Choice>
           <mc:Fallback>
             <w:pict>
-              <v:rect id="Rectangle 7" o:spid="_x0000_s1026" style="position:absolute;margin-left:0;margin-top:.35pt;width:426pt;height:176.4pt;z-index:251659264;visibility:visible;mso-wrap-style:square;mso-height-percent:0;mso-wrap-distance-left:9pt;mso-wrap-distance-top:0;mso-wrap-distance-right:9pt;mso-wrap-distance-bottom:0;mso-position-horizontal:center;mso-position-horizontal-relative:margin;mso-position-vertical:absolute;mso-position-vertical-relative:text;mso-height-percent:0;mso-height-relative:margin;v-text-anchor:middle" o:gfxdata="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" fillcolor="#f2f2f2 [3052]" strokecolor="#525252 [1606]" strokeweight="1pt">
+              <v:rect id="Rectangle 7" o:spid="_x0000_s1026" style="position:absolute;margin-left:0;margin-top:.35pt;width:426pt;height:176.4pt;z-index:251659264;visibility:visible;mso-wrap-style:square;mso-height-percent:0;mso-wrap-distance-left:9pt;mso-wrap-distance-top:0;mso-wrap-distance-right:9pt;mso-wrap-distance-bottom:0;mso-position-horizontal:center;mso-position-horizontal-relative:margin;mso-position-vertical:absolute;mso-position-vertical-relative:text;mso-height-percent:0;mso-height-relative:margin;v-text-anchor:middle" o:gfxdata="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" fillcolor="#f2f2f2 [3052]" strokecolor="#525252 [1606]" strokeweight="1pt">
                 <v:textbox>
                   <w:txbxContent>
                     <w:p>
@@ -2426,21 +2309,15 @@
                       <w:pPr>
                         <w:rPr>
                           <w:color w:val="000000" w:themeColor="text1"/>
+                          <w:lang w:val="en-US"/>
                         </w:rPr>
                       </w:pPr>
-                      <w:proofErr w:type="gramStart"/>
                       <w:r>
                         <w:rPr>
                           <w:color w:val="000000" w:themeColor="text1"/>
+                          <w:lang w:val="en-US"/>
                         </w:rPr>
-                        <w:t>function</w:t>
-                      </w:r>
-                      <w:proofErr w:type="gramEnd"/>
-                      <w:r>
-                        <w:rPr>
-                          <w:color w:val="000000" w:themeColor="text1"/>
-                        </w:rPr>
-                        <w:t xml:space="preserve"> transfer(adress to, uint256 value)</w:t>
+                        <w:t>function transfer(adress to, uint256 value)</w:t>
                       </w:r>
                     </w:p>
                     <w:p>
@@ -2449,14 +2326,12 @@
                           <w:color w:val="FF0000"/>
                         </w:rPr>
                       </w:pPr>
-                      <w:proofErr w:type="gramStart"/>
                       <w:r>
                         <w:rPr>
                           <w:color w:val="FF0000"/>
                         </w:rPr>
                         <w:t>onlyWhitelisted</w:t>
                       </w:r>
-                      <w:proofErr w:type="gramEnd"/>
                     </w:p>
                     <w:p>
                       <w:pPr>
@@ -2464,14 +2339,12 @@
                           <w:color w:val="000000" w:themeColor="text1"/>
                         </w:rPr>
                       </w:pPr>
-                      <w:proofErr w:type="gramStart"/>
                       <w:r>
                         <w:rPr>
                           <w:color w:val="000000" w:themeColor="text1"/>
                         </w:rPr>
                         <w:t>public</w:t>
                       </w:r>
-                      <w:proofErr w:type="gramEnd"/>
                     </w:p>
                     <w:p>
                       <w:pPr>
@@ -2479,19 +2352,11 @@
                           <w:color w:val="000000" w:themeColor="text1"/>
                         </w:rPr>
                       </w:pPr>
-                      <w:proofErr w:type="gramStart"/>
                       <w:r>
                         <w:rPr>
                           <w:color w:val="000000" w:themeColor="text1"/>
                         </w:rPr>
-                        <w:t>returns</w:t>
-                      </w:r>
-                      <w:proofErr w:type="gramEnd"/>
-                      <w:r>
-                        <w:rPr>
-                          <w:color w:val="000000" w:themeColor="text1"/>
-                        </w:rPr>
-                        <w:t xml:space="preserve"> (bool)</w:t>
+                        <w:t>returns (bool)</w:t>
                       </w:r>
                     </w:p>
                     <w:p>
@@ -2621,16 +2486,934 @@
         <w:rPr>
           <w:rFonts w:ascii="Courier New" w:hAnsi="Courier New" w:cs="Courier New"/>
         </w:rPr>
-        <w:t>Pareil pour la fonction transferFrom</w:t>
-      </w:r>
+        <w:t xml:space="preserve">Pareil pour la fonction </w:t>
+      </w:r>
+      <w:proofErr w:type="spellStart"/>
+      <w:r>
+        <w:rPr>
+          <w:rFonts w:ascii="Courier New" w:hAnsi="Courier New" w:cs="Courier New"/>
+        </w:rPr>
+        <w:t>transferFrom</w:t>
+      </w:r>
+      <w:proofErr w:type="spellEnd"/>
       <w:r>
         <w:rPr>
           <w:rFonts w:ascii="Courier New" w:hAnsi="Courier New" w:cs="Courier New"/>
         </w:rPr>
         <w:t>.</w:t>
       </w:r>
+    </w:p>
+    <w:p>
+      <w:pPr>
+        <w:rPr>
+          <w:rFonts w:ascii="Courier New" w:hAnsi="Courier New" w:cs="Courier New"/>
+        </w:rPr>
+      </w:pPr>
+    </w:p>
+    <w:p>
+      <w:pPr>
+        <w:pStyle w:val="Paragraphedeliste"/>
+        <w:numPr>
+          <w:ilvl w:val="0"/>
+          <w:numId w:val="1"/>
+        </w:numPr>
+        <w:rPr>
+          <w:b/>
+          <w:sz w:val="40"/>
+          <w:szCs w:val="40"/>
+        </w:rPr>
+      </w:pPr>
+      <w:proofErr w:type="spellStart"/>
+      <w:r>
+        <w:rPr>
+          <w:b/>
+          <w:sz w:val="40"/>
+          <w:szCs w:val="40"/>
+        </w:rPr>
+        <w:t>Deploy</w:t>
+      </w:r>
+      <w:proofErr w:type="spellEnd"/>
+      <w:r>
+        <w:rPr>
+          <w:b/>
+          <w:sz w:val="40"/>
+          <w:szCs w:val="40"/>
+        </w:rPr>
+        <w:t xml:space="preserve"> to a </w:t>
+      </w:r>
+      <w:proofErr w:type="spellStart"/>
+      <w:r>
+        <w:rPr>
+          <w:b/>
+          <w:sz w:val="40"/>
+          <w:szCs w:val="40"/>
+        </w:rPr>
+        <w:t>testnet</w:t>
+      </w:r>
+      <w:proofErr w:type="spellEnd"/>
+      <w:r>
+        <w:rPr>
+          <w:b/>
+          <w:sz w:val="40"/>
+          <w:szCs w:val="40"/>
+        </w:rPr>
+        <w:t> </w:t>
+      </w:r>
+      <w:r>
+        <w:rPr>
+          <w:b/>
+          <w:sz w:val="40"/>
+          <w:szCs w:val="40"/>
+        </w:rPr>
+        <w:t>:</w:t>
+      </w:r>
+    </w:p>
+    <w:p>
+      <w:pPr>
+        <w:ind w:left="360"/>
+        <w:rPr>
+          <w:rFonts w:ascii="Courier New" w:hAnsi="Courier New" w:cs="Courier New"/>
+        </w:rPr>
+      </w:pPr>
+    </w:p>
+    <w:p>
+      <w:pPr>
+        <w:ind w:left="360"/>
+        <w:rPr>
+          <w:rFonts w:ascii="Courier New" w:hAnsi="Courier New" w:cs="Courier New"/>
+          <w:b/>
+          <w:bCs/>
+        </w:rPr>
+      </w:pPr>
+      <w:r>
+        <w:rPr>
+          <w:rFonts w:ascii="Courier New" w:hAnsi="Courier New" w:cs="Courier New"/>
+        </w:rPr>
+        <w:t xml:space="preserve">Pour se connecter au </w:t>
+      </w:r>
+      <w:proofErr w:type="spellStart"/>
+      <w:r>
+        <w:rPr>
+          <w:rFonts w:ascii="Courier New" w:hAnsi="Courier New" w:cs="Courier New"/>
+        </w:rPr>
+        <w:t>testnet</w:t>
+      </w:r>
+      <w:proofErr w:type="spellEnd"/>
+      <w:r>
+        <w:rPr>
+          <w:rFonts w:ascii="Courier New" w:hAnsi="Courier New" w:cs="Courier New"/>
+        </w:rPr>
+        <w:t xml:space="preserve"> </w:t>
+      </w:r>
+      <w:proofErr w:type="spellStart"/>
+      <w:r>
+        <w:rPr>
+          <w:rFonts w:ascii="Courier New" w:hAnsi="Courier New" w:cs="Courier New"/>
+        </w:rPr>
+        <w:t>rinkeby</w:t>
+      </w:r>
+      <w:proofErr w:type="spellEnd"/>
+      <w:r>
+        <w:rPr>
+          <w:rFonts w:ascii="Courier New" w:hAnsi="Courier New" w:cs="Courier New"/>
+        </w:rPr>
+        <w:t xml:space="preserve">, on modifie le fichier </w:t>
+      </w:r>
+      <w:r>
+        <w:rPr>
+          <w:rFonts w:ascii="Courier New" w:hAnsi="Courier New" w:cs="Courier New"/>
+          <w:b/>
+          <w:bCs/>
+        </w:rPr>
+        <w:t>truffle-config.js</w:t>
+      </w:r>
+    </w:p>
+    <w:p>
+      <w:pPr>
+        <w:ind w:left="360"/>
+        <w:rPr>
+          <w:rFonts w:ascii="Courier New" w:hAnsi="Courier New" w:cs="Courier New"/>
+        </w:rPr>
+      </w:pPr>
+      <w:r>
+        <w:rPr>
+          <w:rFonts w:ascii="Courier New" w:hAnsi="Courier New" w:cs="Courier New"/>
+        </w:rPr>
+        <w:t>On active certaines lignes en enlevant les deux barres de commentaires.</w:t>
+      </w:r>
+    </w:p>
+    <w:p>
+      <w:pPr>
+        <w:ind w:left="360"/>
+        <w:rPr>
+          <w:rFonts w:ascii="Courier New" w:hAnsi="Courier New" w:cs="Courier New"/>
+        </w:rPr>
+      </w:pPr>
+      <w:r>
+        <w:rPr>
+          <w:rFonts w:ascii="Courier New" w:hAnsi="Courier New" w:cs="Courier New"/>
+        </w:rPr>
+        <w:t xml:space="preserve">Ainsi, dans la section networks, on ajoute  </w:t>
+      </w:r>
+      <w:proofErr w:type="spellStart"/>
+      <w:r>
+        <w:rPr>
+          <w:rFonts w:ascii="Courier New" w:hAnsi="Courier New" w:cs="Courier New"/>
+        </w:rPr>
+        <w:t>rinkeby</w:t>
+      </w:r>
+      <w:proofErr w:type="spellEnd"/>
+      <w:r>
+        <w:rPr>
+          <w:rFonts w:ascii="Courier New" w:hAnsi="Courier New" w:cs="Courier New"/>
+        </w:rPr>
+        <w:t xml:space="preserve">. </w:t>
+      </w:r>
+    </w:p>
+    <w:p>
+      <w:pPr>
+        <w:ind w:left="360"/>
+        <w:rPr>
+          <w:rFonts w:ascii="Courier New" w:hAnsi="Courier New" w:cs="Courier New"/>
+        </w:rPr>
+      </w:pPr>
+    </w:p>
+    <w:p>
+      <w:pPr>
+        <w:pBdr>
+          <w:top w:val="single" w:sz="6" w:space="6" w:color="E8E8E8"/>
+          <w:left w:val="single" w:sz="6" w:space="9" w:color="E8E8E8"/>
+          <w:bottom w:val="single" w:sz="6" w:space="6" w:color="E8E8E8"/>
+          <w:right w:val="single" w:sz="6" w:space="9" w:color="E8E8E8"/>
+        </w:pBdr>
+        <w:shd w:val="clear" w:color="auto" w:fill="EEEEFF"/>
+        <w:tabs>
+          <w:tab w:val="left" w:pos="916"/>
+          <w:tab w:val="left" w:pos="1832"/>
+          <w:tab w:val="left" w:pos="2748"/>
+          <w:tab w:val="left" w:pos="3664"/>
+          <w:tab w:val="left" w:pos="4580"/>
+          <w:tab w:val="left" w:pos="5496"/>
+          <w:tab w:val="left" w:pos="6412"/>
+          <w:tab w:val="left" w:pos="7328"/>
+          <w:tab w:val="left" w:pos="8244"/>
+          <w:tab w:val="left" w:pos="9160"/>
+          <w:tab w:val="left" w:pos="10076"/>
+          <w:tab w:val="left" w:pos="10992"/>
+          <w:tab w:val="left" w:pos="11908"/>
+          <w:tab w:val="left" w:pos="12824"/>
+          <w:tab w:val="left" w:pos="13740"/>
+          <w:tab w:val="left" w:pos="14656"/>
+        </w:tabs>
+        <w:spacing w:after="225" w:line="240" w:lineRule="auto"/>
+        <w:rPr>
+          <w:rFonts w:ascii="Consolas" w:eastAsia="Times New Roman" w:hAnsi="Consolas" w:cs="Consolas"/>
+          <w:color w:val="111111"/>
+          <w:sz w:val="27"/>
+          <w:szCs w:val="27"/>
+          <w:bdr w:val="none" w:sz="0" w:space="0" w:color="auto" w:frame="1"/>
+          <w:shd w:val="clear" w:color="auto" w:fill="EEEEFF"/>
+          <w:lang w:val="en-US" w:eastAsia="fr-FR"/>
+        </w:rPr>
+      </w:pPr>
+      <w:proofErr w:type="spellStart"/>
+      <w:r>
+        <w:rPr>
+          <w:rFonts w:ascii="Consolas" w:eastAsia="Times New Roman" w:hAnsi="Consolas" w:cs="Consolas"/>
+          <w:color w:val="008080"/>
+          <w:sz w:val="27"/>
+          <w:szCs w:val="27"/>
+          <w:bdr w:val="none" w:sz="0" w:space="0" w:color="auto" w:frame="1"/>
+          <w:shd w:val="clear" w:color="auto" w:fill="EEEEFF"/>
+          <w:lang w:val="en-US" w:eastAsia="fr-FR"/>
+        </w:rPr>
+        <w:lastRenderedPageBreak/>
+        <w:t>rinkeby</w:t>
+      </w:r>
+      <w:proofErr w:type="spellEnd"/>
+      <w:r>
+        <w:rPr>
+          <w:rFonts w:ascii="Consolas" w:eastAsia="Times New Roman" w:hAnsi="Consolas" w:cs="Consolas"/>
+          <w:color w:val="111111"/>
+          <w:sz w:val="27"/>
+          <w:szCs w:val="27"/>
+          <w:bdr w:val="none" w:sz="0" w:space="0" w:color="auto" w:frame="1"/>
+          <w:shd w:val="clear" w:color="auto" w:fill="EEEEFF"/>
+          <w:lang w:val="en-US" w:eastAsia="fr-FR"/>
+        </w:rPr>
+        <w:t>: {</w:t>
+      </w:r>
+    </w:p>
+    <w:p>
+      <w:pPr>
+        <w:pBdr>
+          <w:top w:val="single" w:sz="6" w:space="6" w:color="E8E8E8"/>
+          <w:left w:val="single" w:sz="6" w:space="9" w:color="E8E8E8"/>
+          <w:bottom w:val="single" w:sz="6" w:space="6" w:color="E8E8E8"/>
+          <w:right w:val="single" w:sz="6" w:space="9" w:color="E8E8E8"/>
+        </w:pBdr>
+        <w:shd w:val="clear" w:color="auto" w:fill="EEEEFF"/>
+        <w:tabs>
+          <w:tab w:val="left" w:pos="916"/>
+          <w:tab w:val="left" w:pos="1832"/>
+          <w:tab w:val="left" w:pos="2748"/>
+          <w:tab w:val="left" w:pos="3664"/>
+          <w:tab w:val="left" w:pos="4580"/>
+          <w:tab w:val="left" w:pos="5496"/>
+          <w:tab w:val="left" w:pos="6412"/>
+          <w:tab w:val="left" w:pos="7328"/>
+          <w:tab w:val="left" w:pos="8244"/>
+          <w:tab w:val="left" w:pos="9160"/>
+          <w:tab w:val="left" w:pos="10076"/>
+          <w:tab w:val="left" w:pos="10992"/>
+          <w:tab w:val="left" w:pos="11908"/>
+          <w:tab w:val="left" w:pos="12824"/>
+          <w:tab w:val="left" w:pos="13740"/>
+          <w:tab w:val="left" w:pos="14656"/>
+        </w:tabs>
+        <w:spacing w:after="225" w:line="240" w:lineRule="auto"/>
+        <w:rPr>
+          <w:rFonts w:ascii="Consolas" w:eastAsia="Times New Roman" w:hAnsi="Consolas" w:cs="Consolas"/>
+          <w:color w:val="111111"/>
+          <w:sz w:val="27"/>
+          <w:szCs w:val="27"/>
+          <w:bdr w:val="none" w:sz="0" w:space="0" w:color="auto" w:frame="1"/>
+          <w:shd w:val="clear" w:color="auto" w:fill="EEEEFF"/>
+          <w:lang w:val="en-US" w:eastAsia="fr-FR"/>
+        </w:rPr>
+      </w:pPr>
+      <w:r>
+        <w:rPr>
+          <w:rFonts w:ascii="Consolas" w:eastAsia="Times New Roman" w:hAnsi="Consolas" w:cs="Consolas"/>
+          <w:color w:val="111111"/>
+          <w:sz w:val="27"/>
+          <w:szCs w:val="27"/>
+          <w:bdr w:val="none" w:sz="0" w:space="0" w:color="auto" w:frame="1"/>
+          <w:shd w:val="clear" w:color="auto" w:fill="EEEEFF"/>
+          <w:lang w:val="en-US" w:eastAsia="fr-FR"/>
+        </w:rPr>
+        <w:t xml:space="preserve">      </w:t>
+      </w:r>
+      <w:r>
+        <w:rPr>
+          <w:rFonts w:ascii="Consolas" w:eastAsia="Times New Roman" w:hAnsi="Consolas" w:cs="Consolas"/>
+          <w:color w:val="008080"/>
+          <w:sz w:val="27"/>
+          <w:szCs w:val="27"/>
+          <w:bdr w:val="none" w:sz="0" w:space="0" w:color="auto" w:frame="1"/>
+          <w:shd w:val="clear" w:color="auto" w:fill="EEEEFF"/>
+          <w:lang w:val="en-US" w:eastAsia="fr-FR"/>
+        </w:rPr>
+        <w:t>host</w:t>
+      </w:r>
+      <w:r>
+        <w:rPr>
+          <w:rFonts w:ascii="Consolas" w:eastAsia="Times New Roman" w:hAnsi="Consolas" w:cs="Consolas"/>
+          <w:color w:val="111111"/>
+          <w:sz w:val="27"/>
+          <w:szCs w:val="27"/>
+          <w:bdr w:val="none" w:sz="0" w:space="0" w:color="auto" w:frame="1"/>
+          <w:shd w:val="clear" w:color="auto" w:fill="EEEEFF"/>
+          <w:lang w:val="en-US" w:eastAsia="fr-FR"/>
+        </w:rPr>
+        <w:t xml:space="preserve">: </w:t>
+      </w:r>
+      <w:r>
+        <w:rPr>
+          <w:rFonts w:ascii="Consolas" w:eastAsia="Times New Roman" w:hAnsi="Consolas" w:cs="Consolas"/>
+          <w:color w:val="DD1144"/>
+          <w:sz w:val="27"/>
+          <w:szCs w:val="27"/>
+          <w:bdr w:val="none" w:sz="0" w:space="0" w:color="auto" w:frame="1"/>
+          <w:shd w:val="clear" w:color="auto" w:fill="EEEEFF"/>
+          <w:lang w:val="en-US" w:eastAsia="fr-FR"/>
+        </w:rPr>
+        <w:t>"localhost"</w:t>
+      </w:r>
+      <w:r>
+        <w:rPr>
+          <w:rFonts w:ascii="Consolas" w:eastAsia="Times New Roman" w:hAnsi="Consolas" w:cs="Consolas"/>
+          <w:color w:val="111111"/>
+          <w:sz w:val="27"/>
+          <w:szCs w:val="27"/>
+          <w:bdr w:val="none" w:sz="0" w:space="0" w:color="auto" w:frame="1"/>
+          <w:shd w:val="clear" w:color="auto" w:fill="EEEEFF"/>
+          <w:lang w:val="en-US" w:eastAsia="fr-FR"/>
+        </w:rPr>
+        <w:t xml:space="preserve">, </w:t>
+      </w:r>
+    </w:p>
+    <w:p>
+      <w:pPr>
+        <w:pBdr>
+          <w:top w:val="single" w:sz="6" w:space="6" w:color="E8E8E8"/>
+          <w:left w:val="single" w:sz="6" w:space="9" w:color="E8E8E8"/>
+          <w:bottom w:val="single" w:sz="6" w:space="6" w:color="E8E8E8"/>
+          <w:right w:val="single" w:sz="6" w:space="9" w:color="E8E8E8"/>
+        </w:pBdr>
+        <w:shd w:val="clear" w:color="auto" w:fill="EEEEFF"/>
+        <w:tabs>
+          <w:tab w:val="left" w:pos="916"/>
+          <w:tab w:val="left" w:pos="1832"/>
+          <w:tab w:val="left" w:pos="2748"/>
+          <w:tab w:val="left" w:pos="3664"/>
+          <w:tab w:val="left" w:pos="4580"/>
+          <w:tab w:val="left" w:pos="5496"/>
+          <w:tab w:val="left" w:pos="6412"/>
+          <w:tab w:val="left" w:pos="7328"/>
+          <w:tab w:val="left" w:pos="8244"/>
+          <w:tab w:val="left" w:pos="9160"/>
+          <w:tab w:val="left" w:pos="10076"/>
+          <w:tab w:val="left" w:pos="10992"/>
+          <w:tab w:val="left" w:pos="11908"/>
+          <w:tab w:val="left" w:pos="12824"/>
+          <w:tab w:val="left" w:pos="13740"/>
+          <w:tab w:val="left" w:pos="14656"/>
+        </w:tabs>
+        <w:spacing w:after="225" w:line="240" w:lineRule="auto"/>
+        <w:rPr>
+          <w:rFonts w:ascii="Consolas" w:eastAsia="Times New Roman" w:hAnsi="Consolas" w:cs="Consolas"/>
+          <w:color w:val="111111"/>
+          <w:sz w:val="27"/>
+          <w:szCs w:val="27"/>
+          <w:bdr w:val="none" w:sz="0" w:space="0" w:color="auto" w:frame="1"/>
+          <w:shd w:val="clear" w:color="auto" w:fill="EEEEFF"/>
+          <w:lang w:val="en-US" w:eastAsia="fr-FR"/>
+        </w:rPr>
+      </w:pPr>
+      <w:r>
+        <w:rPr>
+          <w:rFonts w:ascii="Consolas" w:eastAsia="Times New Roman" w:hAnsi="Consolas" w:cs="Consolas"/>
+          <w:color w:val="111111"/>
+          <w:sz w:val="27"/>
+          <w:szCs w:val="27"/>
+          <w:bdr w:val="none" w:sz="0" w:space="0" w:color="auto" w:frame="1"/>
+          <w:shd w:val="clear" w:color="auto" w:fill="EEEEFF"/>
+          <w:lang w:val="en-US" w:eastAsia="fr-FR"/>
+        </w:rPr>
+        <w:t xml:space="preserve">      </w:t>
+      </w:r>
+      <w:r>
+        <w:rPr>
+          <w:rFonts w:ascii="Consolas" w:eastAsia="Times New Roman" w:hAnsi="Consolas" w:cs="Consolas"/>
+          <w:color w:val="008080"/>
+          <w:sz w:val="27"/>
+          <w:szCs w:val="27"/>
+          <w:bdr w:val="none" w:sz="0" w:space="0" w:color="auto" w:frame="1"/>
+          <w:shd w:val="clear" w:color="auto" w:fill="EEEEFF"/>
+          <w:lang w:val="en-US" w:eastAsia="fr-FR"/>
+        </w:rPr>
+        <w:t>port</w:t>
+      </w:r>
+      <w:r>
+        <w:rPr>
+          <w:rFonts w:ascii="Consolas" w:eastAsia="Times New Roman" w:hAnsi="Consolas" w:cs="Consolas"/>
+          <w:color w:val="111111"/>
+          <w:sz w:val="27"/>
+          <w:szCs w:val="27"/>
+          <w:bdr w:val="none" w:sz="0" w:space="0" w:color="auto" w:frame="1"/>
+          <w:shd w:val="clear" w:color="auto" w:fill="EEEEFF"/>
+          <w:lang w:val="en-US" w:eastAsia="fr-FR"/>
+        </w:rPr>
+        <w:t xml:space="preserve">: </w:t>
+      </w:r>
+      <w:r>
+        <w:rPr>
+          <w:rFonts w:ascii="Consolas" w:eastAsia="Times New Roman" w:hAnsi="Consolas" w:cs="Consolas"/>
+          <w:color w:val="009999"/>
+          <w:sz w:val="27"/>
+          <w:szCs w:val="27"/>
+          <w:bdr w:val="none" w:sz="0" w:space="0" w:color="auto" w:frame="1"/>
+          <w:shd w:val="clear" w:color="auto" w:fill="EEEEFF"/>
+          <w:lang w:val="en-US" w:eastAsia="fr-FR"/>
+        </w:rPr>
+        <w:t>8545</w:t>
+      </w:r>
+      <w:r>
+        <w:rPr>
+          <w:rFonts w:ascii="Consolas" w:eastAsia="Times New Roman" w:hAnsi="Consolas" w:cs="Consolas"/>
+          <w:color w:val="111111"/>
+          <w:sz w:val="27"/>
+          <w:szCs w:val="27"/>
+          <w:bdr w:val="none" w:sz="0" w:space="0" w:color="auto" w:frame="1"/>
+          <w:shd w:val="clear" w:color="auto" w:fill="EEEEFF"/>
+          <w:lang w:val="en-US" w:eastAsia="fr-FR"/>
+        </w:rPr>
+        <w:t>,</w:t>
+      </w:r>
+    </w:p>
+    <w:p>
+      <w:pPr>
+        <w:pBdr>
+          <w:top w:val="single" w:sz="6" w:space="6" w:color="E8E8E8"/>
+          <w:left w:val="single" w:sz="6" w:space="9" w:color="E8E8E8"/>
+          <w:bottom w:val="single" w:sz="6" w:space="6" w:color="E8E8E8"/>
+          <w:right w:val="single" w:sz="6" w:space="9" w:color="E8E8E8"/>
+        </w:pBdr>
+        <w:shd w:val="clear" w:color="auto" w:fill="EEEEFF"/>
+        <w:tabs>
+          <w:tab w:val="left" w:pos="916"/>
+          <w:tab w:val="left" w:pos="1832"/>
+          <w:tab w:val="left" w:pos="2748"/>
+          <w:tab w:val="left" w:pos="3664"/>
+          <w:tab w:val="left" w:pos="4580"/>
+          <w:tab w:val="left" w:pos="5496"/>
+          <w:tab w:val="left" w:pos="6412"/>
+          <w:tab w:val="left" w:pos="7328"/>
+          <w:tab w:val="left" w:pos="8244"/>
+          <w:tab w:val="left" w:pos="9160"/>
+          <w:tab w:val="left" w:pos="10076"/>
+          <w:tab w:val="left" w:pos="10992"/>
+          <w:tab w:val="left" w:pos="11908"/>
+          <w:tab w:val="left" w:pos="12824"/>
+          <w:tab w:val="left" w:pos="13740"/>
+          <w:tab w:val="left" w:pos="14656"/>
+        </w:tabs>
+        <w:spacing w:after="225" w:line="240" w:lineRule="auto"/>
+        <w:rPr>
+          <w:rFonts w:ascii="Consolas" w:eastAsia="Times New Roman" w:hAnsi="Consolas" w:cs="Consolas"/>
+          <w:color w:val="111111"/>
+          <w:sz w:val="27"/>
+          <w:szCs w:val="27"/>
+          <w:bdr w:val="none" w:sz="0" w:space="0" w:color="auto" w:frame="1"/>
+          <w:shd w:val="clear" w:color="auto" w:fill="EEEEFF"/>
+          <w:lang w:val="en-US" w:eastAsia="fr-FR"/>
+        </w:rPr>
+      </w:pPr>
+      <w:r>
+        <w:rPr>
+          <w:rFonts w:ascii="Consolas" w:eastAsia="Times New Roman" w:hAnsi="Consolas" w:cs="Consolas"/>
+          <w:color w:val="111111"/>
+          <w:sz w:val="27"/>
+          <w:szCs w:val="27"/>
+          <w:bdr w:val="none" w:sz="0" w:space="0" w:color="auto" w:frame="1"/>
+          <w:shd w:val="clear" w:color="auto" w:fill="EEEEFF"/>
+          <w:lang w:val="en-US" w:eastAsia="fr-FR"/>
+        </w:rPr>
+        <w:t xml:space="preserve">      </w:t>
+      </w:r>
+      <w:r>
+        <w:rPr>
+          <w:rFonts w:ascii="Consolas" w:eastAsia="Times New Roman" w:hAnsi="Consolas" w:cs="Consolas"/>
+          <w:color w:val="008080"/>
+          <w:sz w:val="27"/>
+          <w:szCs w:val="27"/>
+          <w:bdr w:val="none" w:sz="0" w:space="0" w:color="auto" w:frame="1"/>
+          <w:shd w:val="clear" w:color="auto" w:fill="EEEEFF"/>
+          <w:lang w:val="en-US" w:eastAsia="fr-FR"/>
+        </w:rPr>
+        <w:t>from</w:t>
+      </w:r>
+      <w:r>
+        <w:rPr>
+          <w:rFonts w:ascii="Consolas" w:eastAsia="Times New Roman" w:hAnsi="Consolas" w:cs="Consolas"/>
+          <w:color w:val="111111"/>
+          <w:sz w:val="27"/>
+          <w:szCs w:val="27"/>
+          <w:bdr w:val="none" w:sz="0" w:space="0" w:color="auto" w:frame="1"/>
+          <w:shd w:val="clear" w:color="auto" w:fill="EEEEFF"/>
+          <w:lang w:val="en-US" w:eastAsia="fr-FR"/>
+        </w:rPr>
+        <w:t xml:space="preserve">: </w:t>
+      </w:r>
+      <w:r>
+        <w:rPr>
+          <w:rFonts w:ascii="Consolas" w:eastAsia="Times New Roman" w:hAnsi="Consolas" w:cs="Consolas"/>
+          <w:color w:val="DD1144"/>
+          <w:sz w:val="27"/>
+          <w:szCs w:val="27"/>
+          <w:bdr w:val="none" w:sz="0" w:space="0" w:color="auto" w:frame="1"/>
+          <w:shd w:val="clear" w:color="auto" w:fill="EEEEFF"/>
+          <w:lang w:val="en-US" w:eastAsia="fr-FR"/>
+        </w:rPr>
+        <w:t>"0x0085f8e72391Ce4BB5ce47541C846d059399fA6c"</w:t>
+      </w:r>
+      <w:r>
+        <w:rPr>
+          <w:rFonts w:ascii="Consolas" w:eastAsia="Times New Roman" w:hAnsi="Consolas" w:cs="Consolas"/>
+          <w:color w:val="111111"/>
+          <w:sz w:val="27"/>
+          <w:szCs w:val="27"/>
+          <w:bdr w:val="none" w:sz="0" w:space="0" w:color="auto" w:frame="1"/>
+          <w:shd w:val="clear" w:color="auto" w:fill="EEEEFF"/>
+          <w:lang w:val="en-US" w:eastAsia="fr-FR"/>
+        </w:rPr>
+        <w:t>,</w:t>
+      </w:r>
+    </w:p>
+    <w:p>
+      <w:pPr>
+        <w:pBdr>
+          <w:top w:val="single" w:sz="6" w:space="6" w:color="E8E8E8"/>
+          <w:left w:val="single" w:sz="6" w:space="9" w:color="E8E8E8"/>
+          <w:bottom w:val="single" w:sz="6" w:space="6" w:color="E8E8E8"/>
+          <w:right w:val="single" w:sz="6" w:space="9" w:color="E8E8E8"/>
+        </w:pBdr>
+        <w:shd w:val="clear" w:color="auto" w:fill="EEEEFF"/>
+        <w:tabs>
+          <w:tab w:val="left" w:pos="916"/>
+          <w:tab w:val="left" w:pos="1832"/>
+          <w:tab w:val="left" w:pos="2748"/>
+          <w:tab w:val="left" w:pos="3664"/>
+          <w:tab w:val="left" w:pos="4580"/>
+          <w:tab w:val="left" w:pos="5496"/>
+          <w:tab w:val="left" w:pos="6412"/>
+          <w:tab w:val="left" w:pos="7328"/>
+          <w:tab w:val="left" w:pos="8244"/>
+          <w:tab w:val="left" w:pos="9160"/>
+          <w:tab w:val="left" w:pos="10076"/>
+          <w:tab w:val="left" w:pos="10992"/>
+          <w:tab w:val="left" w:pos="11908"/>
+          <w:tab w:val="left" w:pos="12824"/>
+          <w:tab w:val="left" w:pos="13740"/>
+          <w:tab w:val="left" w:pos="14656"/>
+        </w:tabs>
+        <w:spacing w:after="225" w:line="240" w:lineRule="auto"/>
+        <w:rPr>
+          <w:rFonts w:ascii="Consolas" w:eastAsia="Times New Roman" w:hAnsi="Consolas" w:cs="Consolas"/>
+          <w:color w:val="111111"/>
+          <w:sz w:val="27"/>
+          <w:szCs w:val="27"/>
+          <w:bdr w:val="none" w:sz="0" w:space="0" w:color="auto" w:frame="1"/>
+          <w:shd w:val="clear" w:color="auto" w:fill="EEEEFF"/>
+          <w:lang w:val="en-US" w:eastAsia="fr-FR"/>
+        </w:rPr>
+      </w:pPr>
+      <w:r>
+        <w:rPr>
+          <w:rFonts w:ascii="Consolas" w:eastAsia="Times New Roman" w:hAnsi="Consolas" w:cs="Consolas"/>
+          <w:color w:val="111111"/>
+          <w:sz w:val="27"/>
+          <w:szCs w:val="27"/>
+          <w:bdr w:val="none" w:sz="0" w:space="0" w:color="auto" w:frame="1"/>
+          <w:shd w:val="clear" w:color="auto" w:fill="EEEEFF"/>
+          <w:lang w:val="en-US" w:eastAsia="fr-FR"/>
+        </w:rPr>
+        <w:t xml:space="preserve">      </w:t>
+      </w:r>
+      <w:proofErr w:type="spellStart"/>
+      <w:r>
+        <w:rPr>
+          <w:rFonts w:ascii="Consolas" w:eastAsia="Times New Roman" w:hAnsi="Consolas" w:cs="Consolas"/>
+          <w:color w:val="008080"/>
+          <w:sz w:val="27"/>
+          <w:szCs w:val="27"/>
+          <w:bdr w:val="none" w:sz="0" w:space="0" w:color="auto" w:frame="1"/>
+          <w:shd w:val="clear" w:color="auto" w:fill="EEEEFF"/>
+          <w:lang w:val="en-US" w:eastAsia="fr-FR"/>
+        </w:rPr>
+        <w:t>network_id</w:t>
+      </w:r>
+      <w:proofErr w:type="spellEnd"/>
+      <w:r>
+        <w:rPr>
+          <w:rFonts w:ascii="Consolas" w:eastAsia="Times New Roman" w:hAnsi="Consolas" w:cs="Consolas"/>
+          <w:color w:val="111111"/>
+          <w:sz w:val="27"/>
+          <w:szCs w:val="27"/>
+          <w:bdr w:val="none" w:sz="0" w:space="0" w:color="auto" w:frame="1"/>
+          <w:shd w:val="clear" w:color="auto" w:fill="EEEEFF"/>
+          <w:lang w:val="en-US" w:eastAsia="fr-FR"/>
+        </w:rPr>
+        <w:t xml:space="preserve">: </w:t>
+      </w:r>
+      <w:r>
+        <w:rPr>
+          <w:rFonts w:ascii="Consolas" w:eastAsia="Times New Roman" w:hAnsi="Consolas" w:cs="Consolas"/>
+          <w:color w:val="009999"/>
+          <w:sz w:val="27"/>
+          <w:szCs w:val="27"/>
+          <w:bdr w:val="none" w:sz="0" w:space="0" w:color="auto" w:frame="1"/>
+          <w:shd w:val="clear" w:color="auto" w:fill="EEEEFF"/>
+          <w:lang w:val="en-US" w:eastAsia="fr-FR"/>
+        </w:rPr>
+        <w:t>4</w:t>
+      </w:r>
+      <w:r>
+        <w:rPr>
+          <w:rFonts w:ascii="Consolas" w:eastAsia="Times New Roman" w:hAnsi="Consolas" w:cs="Consolas"/>
+          <w:color w:val="111111"/>
+          <w:sz w:val="27"/>
+          <w:szCs w:val="27"/>
+          <w:bdr w:val="none" w:sz="0" w:space="0" w:color="auto" w:frame="1"/>
+          <w:shd w:val="clear" w:color="auto" w:fill="EEEEFF"/>
+          <w:lang w:val="en-US" w:eastAsia="fr-FR"/>
+        </w:rPr>
+        <w:t>,</w:t>
+      </w:r>
+    </w:p>
+    <w:p>
+      <w:pPr>
+        <w:pBdr>
+          <w:top w:val="single" w:sz="6" w:space="6" w:color="E8E8E8"/>
+          <w:left w:val="single" w:sz="6" w:space="9" w:color="E8E8E8"/>
+          <w:bottom w:val="single" w:sz="6" w:space="6" w:color="E8E8E8"/>
+          <w:right w:val="single" w:sz="6" w:space="9" w:color="E8E8E8"/>
+        </w:pBdr>
+        <w:shd w:val="clear" w:color="auto" w:fill="EEEEFF"/>
+        <w:tabs>
+          <w:tab w:val="left" w:pos="916"/>
+          <w:tab w:val="left" w:pos="1832"/>
+          <w:tab w:val="left" w:pos="2748"/>
+          <w:tab w:val="left" w:pos="3664"/>
+          <w:tab w:val="left" w:pos="4580"/>
+          <w:tab w:val="left" w:pos="5496"/>
+          <w:tab w:val="left" w:pos="6412"/>
+          <w:tab w:val="left" w:pos="7328"/>
+          <w:tab w:val="left" w:pos="8244"/>
+          <w:tab w:val="left" w:pos="9160"/>
+          <w:tab w:val="left" w:pos="10076"/>
+          <w:tab w:val="left" w:pos="10992"/>
+          <w:tab w:val="left" w:pos="11908"/>
+          <w:tab w:val="left" w:pos="12824"/>
+          <w:tab w:val="left" w:pos="13740"/>
+          <w:tab w:val="left" w:pos="14656"/>
+        </w:tabs>
+        <w:spacing w:after="225" w:line="240" w:lineRule="auto"/>
+        <w:rPr>
+          <w:rFonts w:ascii="Consolas" w:eastAsia="Times New Roman" w:hAnsi="Consolas" w:cs="Consolas"/>
+          <w:color w:val="111111"/>
+          <w:sz w:val="27"/>
+          <w:szCs w:val="27"/>
+          <w:bdr w:val="none" w:sz="0" w:space="0" w:color="auto" w:frame="1"/>
+          <w:shd w:val="clear" w:color="auto" w:fill="EEEEFF"/>
+          <w:lang w:val="en-US" w:eastAsia="fr-FR"/>
+        </w:rPr>
+      </w:pPr>
+      <w:r>
+        <w:rPr>
+          <w:rFonts w:ascii="Consolas" w:eastAsia="Times New Roman" w:hAnsi="Consolas" w:cs="Consolas"/>
+          <w:color w:val="111111"/>
+          <w:sz w:val="27"/>
+          <w:szCs w:val="27"/>
+          <w:bdr w:val="none" w:sz="0" w:space="0" w:color="auto" w:frame="1"/>
+          <w:shd w:val="clear" w:color="auto" w:fill="EEEEFF"/>
+          <w:lang w:val="en-US" w:eastAsia="fr-FR"/>
+        </w:rPr>
+        <w:t xml:space="preserve">      </w:t>
+      </w:r>
+      <w:r>
+        <w:rPr>
+          <w:rFonts w:ascii="Consolas" w:eastAsia="Times New Roman" w:hAnsi="Consolas" w:cs="Consolas"/>
+          <w:color w:val="008080"/>
+          <w:sz w:val="27"/>
+          <w:szCs w:val="27"/>
+          <w:bdr w:val="none" w:sz="0" w:space="0" w:color="auto" w:frame="1"/>
+          <w:shd w:val="clear" w:color="auto" w:fill="EEEEFF"/>
+          <w:lang w:val="en-US" w:eastAsia="fr-FR"/>
+        </w:rPr>
+        <w:t>gas</w:t>
+      </w:r>
+      <w:r>
+        <w:rPr>
+          <w:rFonts w:ascii="Consolas" w:eastAsia="Times New Roman" w:hAnsi="Consolas" w:cs="Consolas"/>
+          <w:color w:val="111111"/>
+          <w:sz w:val="27"/>
+          <w:szCs w:val="27"/>
+          <w:bdr w:val="none" w:sz="0" w:space="0" w:color="auto" w:frame="1"/>
+          <w:shd w:val="clear" w:color="auto" w:fill="EEEEFF"/>
+          <w:lang w:val="en-US" w:eastAsia="fr-FR"/>
+        </w:rPr>
+        <w:t xml:space="preserve">: </w:t>
+      </w:r>
+      <w:r>
+        <w:rPr>
+          <w:rFonts w:ascii="Consolas" w:eastAsia="Times New Roman" w:hAnsi="Consolas" w:cs="Consolas"/>
+          <w:color w:val="009999"/>
+          <w:sz w:val="27"/>
+          <w:szCs w:val="27"/>
+          <w:bdr w:val="none" w:sz="0" w:space="0" w:color="auto" w:frame="1"/>
+          <w:shd w:val="clear" w:color="auto" w:fill="EEEEFF"/>
+          <w:lang w:val="en-US" w:eastAsia="fr-FR"/>
+        </w:rPr>
+        <w:t>4612388</w:t>
+      </w:r>
+    </w:p>
+    <w:p>
+      <w:pPr>
+        <w:pBdr>
+          <w:top w:val="single" w:sz="6" w:space="6" w:color="E8E8E8"/>
+          <w:left w:val="single" w:sz="6" w:space="9" w:color="E8E8E8"/>
+          <w:bottom w:val="single" w:sz="6" w:space="6" w:color="E8E8E8"/>
+          <w:right w:val="single" w:sz="6" w:space="9" w:color="E8E8E8"/>
+        </w:pBdr>
+        <w:shd w:val="clear" w:color="auto" w:fill="EEEEFF"/>
+        <w:tabs>
+          <w:tab w:val="left" w:pos="916"/>
+          <w:tab w:val="left" w:pos="1832"/>
+          <w:tab w:val="left" w:pos="2748"/>
+          <w:tab w:val="left" w:pos="3664"/>
+          <w:tab w:val="left" w:pos="4580"/>
+          <w:tab w:val="left" w:pos="5496"/>
+          <w:tab w:val="left" w:pos="6412"/>
+          <w:tab w:val="left" w:pos="7328"/>
+          <w:tab w:val="left" w:pos="8244"/>
+          <w:tab w:val="left" w:pos="9160"/>
+          <w:tab w:val="left" w:pos="10076"/>
+          <w:tab w:val="left" w:pos="10992"/>
+          <w:tab w:val="left" w:pos="11908"/>
+          <w:tab w:val="left" w:pos="12824"/>
+          <w:tab w:val="left" w:pos="13740"/>
+          <w:tab w:val="left" w:pos="14656"/>
+        </w:tabs>
+        <w:spacing w:after="225" w:line="240" w:lineRule="auto"/>
+        <w:rPr>
+          <w:rFonts w:ascii="Courier New" w:eastAsia="Times New Roman" w:hAnsi="Courier New" w:cs="Courier New"/>
+          <w:color w:val="111111"/>
+          <w:sz w:val="27"/>
+          <w:szCs w:val="27"/>
+          <w:lang w:eastAsia="fr-FR"/>
+        </w:rPr>
+      </w:pPr>
+      <w:r>
+        <w:rPr>
+          <w:rFonts w:ascii="Consolas" w:eastAsia="Times New Roman" w:hAnsi="Consolas" w:cs="Consolas"/>
+          <w:color w:val="111111"/>
+          <w:sz w:val="27"/>
+          <w:szCs w:val="27"/>
+          <w:bdr w:val="none" w:sz="0" w:space="0" w:color="auto" w:frame="1"/>
+          <w:shd w:val="clear" w:color="auto" w:fill="EEEEFF"/>
+          <w:lang w:val="en-US" w:eastAsia="fr-FR"/>
+        </w:rPr>
+        <w:t xml:space="preserve">    </w:t>
+      </w:r>
+      <w:r>
+        <w:rPr>
+          <w:rFonts w:ascii="Consolas" w:eastAsia="Times New Roman" w:hAnsi="Consolas" w:cs="Consolas"/>
+          <w:color w:val="111111"/>
+          <w:sz w:val="27"/>
+          <w:szCs w:val="27"/>
+          <w:bdr w:val="none" w:sz="0" w:space="0" w:color="auto" w:frame="1"/>
+          <w:shd w:val="clear" w:color="auto" w:fill="EEEEFF"/>
+          <w:lang w:eastAsia="fr-FR"/>
+        </w:rPr>
+        <w:t>}</w:t>
+      </w:r>
+    </w:p>
+    <w:p>
+      <w:pPr>
+        <w:rPr>
+          <w:rFonts w:ascii="Courier New" w:hAnsi="Courier New" w:cs="Courier New"/>
+        </w:rPr>
+      </w:pPr>
+    </w:p>
+    <w:p>
+      <w:pPr>
+        <w:rPr>
+          <w:rFonts w:ascii="Courier New" w:hAnsi="Courier New" w:cs="Courier New"/>
+        </w:rPr>
+      </w:pPr>
+      <w:r>
+        <w:rPr>
+          <w:rFonts w:ascii="Courier New" w:hAnsi="Courier New" w:cs="Courier New"/>
+        </w:rPr>
+        <w:t xml:space="preserve">Enfin, on déploie avec la commande : </w:t>
+      </w:r>
+    </w:p>
+    <w:p>
+      <w:pPr>
+        <w:rPr>
+          <w:rFonts w:ascii="Courier New" w:hAnsi="Courier New" w:cs="Courier New"/>
+          <w:b/>
+          <w:bCs/>
+        </w:rPr>
+      </w:pPr>
+      <w:proofErr w:type="spellStart"/>
+      <w:r>
+        <w:rPr>
+          <w:rFonts w:ascii="Courier New" w:hAnsi="Courier New" w:cs="Courier New"/>
+          <w:b/>
+          <w:bCs/>
+        </w:rPr>
+        <w:t>Truffle</w:t>
+      </w:r>
+      <w:proofErr w:type="spellEnd"/>
+      <w:r>
+        <w:rPr>
+          <w:rFonts w:ascii="Courier New" w:hAnsi="Courier New" w:cs="Courier New"/>
+          <w:b/>
+          <w:bCs/>
+        </w:rPr>
+        <w:t xml:space="preserve"> </w:t>
+      </w:r>
+      <w:proofErr w:type="spellStart"/>
+      <w:r>
+        <w:rPr>
+          <w:rFonts w:ascii="Courier New" w:hAnsi="Courier New" w:cs="Courier New"/>
+          <w:b/>
+          <w:bCs/>
+        </w:rPr>
+        <w:t>migrate</w:t>
+      </w:r>
+      <w:proofErr w:type="spellEnd"/>
+      <w:r>
+        <w:rPr>
+          <w:rFonts w:ascii="Courier New" w:hAnsi="Courier New" w:cs="Courier New"/>
+          <w:b/>
+          <w:bCs/>
+        </w:rPr>
+        <w:t xml:space="preserve"> –network </w:t>
+      </w:r>
+      <w:proofErr w:type="spellStart"/>
+      <w:r>
+        <w:rPr>
+          <w:rFonts w:ascii="Courier New" w:hAnsi="Courier New" w:cs="Courier New"/>
+          <w:b/>
+          <w:bCs/>
+        </w:rPr>
+        <w:t>ropsten</w:t>
+      </w:r>
+      <w:proofErr w:type="spellEnd"/>
+    </w:p>
+    <w:p>
+      <w:pPr>
+        <w:rPr>
+          <w:rFonts w:ascii="Courier New" w:hAnsi="Courier New" w:cs="Courier New"/>
+        </w:rPr>
+      </w:pPr>
       <w:bookmarkStart w:id="0" w:name="_GoBack"/>
       <w:bookmarkEnd w:id="0"/>
+    </w:p>
+    <w:p>
+      <w:pPr>
+        <w:rPr>
+          <w:rFonts w:ascii="Courier New" w:hAnsi="Courier New" w:cs="Courier New"/>
+        </w:rPr>
+      </w:pPr>
+      <w:r>
+        <w:rPr>
+          <w:rFonts w:ascii="Courier New" w:hAnsi="Courier New" w:cs="Courier New"/>
+        </w:rPr>
+        <w:t xml:space="preserve">Malheureusement, j’ai perdu le mot de passe de mon </w:t>
+      </w:r>
+      <w:proofErr w:type="spellStart"/>
+      <w:r>
+        <w:rPr>
+          <w:rFonts w:ascii="Courier New" w:hAnsi="Courier New" w:cs="Courier New"/>
+        </w:rPr>
+        <w:t>metamask</w:t>
+      </w:r>
+      <w:proofErr w:type="spellEnd"/>
+      <w:r>
+        <w:rPr>
+          <w:rFonts w:ascii="Courier New" w:hAnsi="Courier New" w:cs="Courier New"/>
+        </w:rPr>
+        <w:t xml:space="preserve">, je ne peux donc pas continuer et envoyer des </w:t>
+      </w:r>
+      <w:proofErr w:type="spellStart"/>
+      <w:r>
+        <w:rPr>
+          <w:rFonts w:ascii="Courier New" w:hAnsi="Courier New" w:cs="Courier New"/>
+        </w:rPr>
+        <w:t>Tokens</w:t>
+      </w:r>
+      <w:proofErr w:type="spellEnd"/>
+      <w:r>
+        <w:rPr>
+          <w:rFonts w:ascii="Courier New" w:hAnsi="Courier New" w:cs="Courier New"/>
+        </w:rPr>
+        <w:t xml:space="preserve"> à mon prof. </w:t>
+      </w:r>
     </w:p>
     <w:sectPr>
       <w:pgSz w:w="11906" w:h="16838"/>
@@ -2759,7 +3542,7 @@
   <w:abstractNum w:abstractNumId="1" w15:restartNumberingAfterBreak="0">
     <w:nsid w:val="069F4136"/>
     <w:multiLevelType w:val="hybridMultilevel"/>
-    <w:tmpl w:val="65921E02"/>
+    <w:tmpl w:val="2D22BF98"/>
     <w:lvl w:ilvl="0" w:tplc="040C0013">
       <w:start w:val="1"/>
       <w:numFmt w:val="upperRoman"/>
@@ -2931,6 +3714,92 @@
       </w:pPr>
     </w:lvl>
   </w:abstractNum>
+  <w:abstractNum w:abstractNumId="3" w15:restartNumberingAfterBreak="0">
+    <w:nsid w:val="7AEE4C34"/>
+    <w:multiLevelType w:val="hybridMultilevel"/>
+    <w:tmpl w:val="65921E02"/>
+    <w:lvl w:ilvl="0" w:tplc="040C0013">
+      <w:start w:val="1"/>
+      <w:numFmt w:val="upperRoman"/>
+      <w:lvlText w:val="%1."/>
+      <w:lvlJc w:val="right"/>
+      <w:pPr>
+        <w:ind w:left="720" w:hanging="360"/>
+      </w:pPr>
+    </w:lvl>
+    <w:lvl w:ilvl="1" w:tplc="040C0019" w:tentative="1">
+      <w:start w:val="1"/>
+      <w:numFmt w:val="lowerLetter"/>
+      <w:lvlText w:val="%2."/>
+      <w:lvlJc w:val="left"/>
+      <w:pPr>
+        <w:ind w:left="1440" w:hanging="360"/>
+      </w:pPr>
+    </w:lvl>
+    <w:lvl w:ilvl="2" w:tplc="040C001B" w:tentative="1">
+      <w:start w:val="1"/>
+      <w:numFmt w:val="lowerRoman"/>
+      <w:lvlText w:val="%3."/>
+      <w:lvlJc w:val="right"/>
+      <w:pPr>
+        <w:ind w:left="2160" w:hanging="180"/>
+      </w:pPr>
+    </w:lvl>
+    <w:lvl w:ilvl="3" w:tplc="040C000F" w:tentative="1">
+      <w:start w:val="1"/>
+      <w:numFmt w:val="decimal"/>
+      <w:lvlText w:val="%4."/>
+      <w:lvlJc w:val="left"/>
+      <w:pPr>
+        <w:ind w:left="2880" w:hanging="360"/>
+      </w:pPr>
+    </w:lvl>
+    <w:lvl w:ilvl="4" w:tplc="040C0019" w:tentative="1">
+      <w:start w:val="1"/>
+      <w:numFmt w:val="lowerLetter"/>
+      <w:lvlText w:val="%5."/>
+      <w:lvlJc w:val="left"/>
+      <w:pPr>
+        <w:ind w:left="3600" w:hanging="360"/>
+      </w:pPr>
+    </w:lvl>
+    <w:lvl w:ilvl="5" w:tplc="040C001B" w:tentative="1">
+      <w:start w:val="1"/>
+      <w:numFmt w:val="lowerRoman"/>
+      <w:lvlText w:val="%6."/>
+      <w:lvlJc w:val="right"/>
+      <w:pPr>
+        <w:ind w:left="4320" w:hanging="180"/>
+      </w:pPr>
+    </w:lvl>
+    <w:lvl w:ilvl="6" w:tplc="040C000F" w:tentative="1">
+      <w:start w:val="1"/>
+      <w:numFmt w:val="decimal"/>
+      <w:lvlText w:val="%7."/>
+      <w:lvlJc w:val="left"/>
+      <w:pPr>
+        <w:ind w:left="5040" w:hanging="360"/>
+      </w:pPr>
+    </w:lvl>
+    <w:lvl w:ilvl="7" w:tplc="040C0019" w:tentative="1">
+      <w:start w:val="1"/>
+      <w:numFmt w:val="lowerLetter"/>
+      <w:lvlText w:val="%8."/>
+      <w:lvlJc w:val="left"/>
+      <w:pPr>
+        <w:ind w:left="5760" w:hanging="360"/>
+      </w:pPr>
+    </w:lvl>
+    <w:lvl w:ilvl="8" w:tplc="040C001B" w:tentative="1">
+      <w:start w:val="1"/>
+      <w:numFmt w:val="lowerRoman"/>
+      <w:lvlText w:val="%9."/>
+      <w:lvlJc w:val="right"/>
+      <w:pPr>
+        <w:ind w:left="6480" w:hanging="180"/>
+      </w:pPr>
+    </w:lvl>
+  </w:abstractNum>
   <w:num w:numId="1">
     <w:abstractNumId w:val="1"/>
   </w:num>
@@ -2939,6 +3808,9 @@
   </w:num>
   <w:num w:numId="3">
     <w:abstractNumId w:val="2"/>
+  </w:num>
+  <w:num w:numId="4">
+    <w:abstractNumId w:val="3"/>
   </w:num>
 </w:numbering>
 </file>
@@ -2960,7 +3832,7 @@
       </w:pPr>
     </w:pPrDefault>
   </w:docDefaults>
-  <w:latentStyles w:defLockedState="0" w:defUIPriority="99" w:defSemiHidden="0" w:defUnhideWhenUsed="0" w:defQFormat="0" w:count="375">
+  <w:latentStyles w:defLockedState="0" w:defUIPriority="99" w:defSemiHidden="0" w:defUnhideWhenUsed="0" w:defQFormat="0" w:count="376">
     <w:lsdException w:name="Normal" w:uiPriority="0" w:qFormat="1"/>
     <w:lsdException w:name="heading 1" w:uiPriority="9" w:qFormat="1"/>
     <w:lsdException w:name="heading 2" w:semiHidden="1" w:uiPriority="9" w:unhideWhenUsed="1" w:qFormat="1"/>
@@ -3066,7 +3938,6 @@
     <w:lsdException w:name="HTML Sample" w:semiHidden="1" w:unhideWhenUsed="1"/>
     <w:lsdException w:name="HTML Typewriter" w:semiHidden="1" w:unhideWhenUsed="1"/>
     <w:lsdException w:name="HTML Variable" w:semiHidden="1" w:unhideWhenUsed="1"/>
-    <w:lsdException w:name="Normal Table" w:semiHidden="1" w:unhideWhenUsed="1"/>
     <w:lsdException w:name="annotation subject" w:semiHidden="1" w:unhideWhenUsed="1"/>
     <w:lsdException w:name="No List" w:semiHidden="1" w:unhideWhenUsed="1"/>
     <w:lsdException w:name="Outline List 1" w:semiHidden="1" w:unhideWhenUsed="1"/>
@@ -3113,10 +3984,8 @@
     <w:lsdException w:name="Table Subtle 2" w:semiHidden="1" w:unhideWhenUsed="1"/>
     <w:lsdException w:name="Table Web 1" w:semiHidden="1" w:unhideWhenUsed="1"/>
     <w:lsdException w:name="Table Web 2" w:semiHidden="1" w:unhideWhenUsed="1"/>
-    <w:lsdException w:name="Table Web 3" w:semiHidden="1" w:unhideWhenUsed="1"/>
     <w:lsdException w:name="Balloon Text" w:semiHidden="1" w:unhideWhenUsed="1"/>
     <w:lsdException w:name="Table Grid" w:uiPriority="39"/>
-    <w:lsdException w:name="Table Theme" w:semiHidden="1" w:unhideWhenUsed="1"/>
     <w:lsdException w:name="Placeholder Text" w:semiHidden="1"/>
     <w:lsdException w:name="No Spacing" w:uiPriority="1" w:qFormat="1"/>
     <w:lsdException w:name="Light Shading" w:uiPriority="60"/>
@@ -3336,6 +4205,7 @@
     <w:lsdException w:name="Smart Hyperlink" w:semiHidden="1" w:unhideWhenUsed="1"/>
     <w:lsdException w:name="Hashtag" w:semiHidden="1" w:unhideWhenUsed="1"/>
     <w:lsdException w:name="Unresolved Mention" w:semiHidden="1" w:unhideWhenUsed="1"/>
+    <w:lsdException w:name="Smart Link" w:semiHidden="1" w:unhideWhenUsed="1"/>
   </w:latentStyles>
   <w:style w:type="paragraph" w:default="1" w:styleId="Normal">
     <w:name w:val="Normal"/>
@@ -3511,6 +4381,44 @@
     <w:name w:val="pl-c1"/>
     <w:basedOn w:val="Policepardfaut"/>
     <w:rsid w:val="00F2597B"/>
+  </w:style>
+  <w:style w:type="character" w:styleId="CodeHTML">
+    <w:name w:val="HTML Code"/>
+    <w:basedOn w:val="Policepardfaut"/>
+    <w:uiPriority w:val="99"/>
+    <w:semiHidden/>
+    <w:unhideWhenUsed/>
+    <w:rsid w:val="00AF52FE"/>
+    <w:rPr>
+      <w:rFonts w:ascii="Courier New" w:eastAsia="Times New Roman" w:hAnsi="Courier New" w:cs="Courier New"/>
+      <w:sz w:val="20"/>
+      <w:szCs w:val="20"/>
+    </w:rPr>
+  </w:style>
+  <w:style w:type="character" w:customStyle="1" w:styleId="na">
+    <w:name w:val="na"/>
+    <w:basedOn w:val="Policepardfaut"/>
+    <w:rsid w:val="00AF52FE"/>
+  </w:style>
+  <w:style w:type="character" w:customStyle="1" w:styleId="p">
+    <w:name w:val="p"/>
+    <w:basedOn w:val="Policepardfaut"/>
+    <w:rsid w:val="00AF52FE"/>
+  </w:style>
+  <w:style w:type="character" w:customStyle="1" w:styleId="s2">
+    <w:name w:val="s2"/>
+    <w:basedOn w:val="Policepardfaut"/>
+    <w:rsid w:val="00AF52FE"/>
+  </w:style>
+  <w:style w:type="character" w:customStyle="1" w:styleId="c1">
+    <w:name w:val="c1"/>
+    <w:basedOn w:val="Policepardfaut"/>
+    <w:rsid w:val="00AF52FE"/>
+  </w:style>
+  <w:style w:type="character" w:customStyle="1" w:styleId="mi">
+    <w:name w:val="mi"/>
+    <w:basedOn w:val="Policepardfaut"/>
+    <w:rsid w:val="00AF52FE"/>
   </w:style>
 </w:styles>
 </file>

</xml_diff>